<commit_message>
Subindo ajustes na documentação e sobre nos
</commit_message>
<xml_diff>
--- a/Documentação/Instruções de Instalação do projeto e Banco de dados.docx
+++ b/Documentação/Instruções de Instalação do projeto e Banco de dados.docx
@@ -61,18 +61,18 @@
         </w:numPr>
       </w:pPr>
       <w:r>
-        <w:t>Download do projeto (</w:t>
-      </w:r>
-      <w:hyperlink r:id="rId6" w:history="1">
-        <w:r>
-          <w:rPr>
-            <w:rStyle w:val="Hyperlink"/>
-          </w:rPr>
-          <w:t>https://github.com/cassiano07/tcc</w:t>
-        </w:r>
-      </w:hyperlink>
-      <w:r>
-        <w:t>).</w:t>
+        <w:t>Download d</w:t>
+      </w:r>
+      <w:r>
+        <w:t xml:space="preserve">a pasta Projeto Físico, hospedada no </w:t>
+      </w:r>
+      <w:proofErr w:type="spellStart"/>
+      <w:r>
+        <w:t>teams</w:t>
+      </w:r>
+      <w:proofErr w:type="spellEnd"/>
+      <w:r>
+        <w:t xml:space="preserve"> no grupo EA- EASY ANALYSIS.</w:t>
       </w:r>
     </w:p>
     <w:p>
@@ -140,14 +140,7 @@
           <w:b/>
           <w:bCs/>
         </w:rPr>
-        <w:t>“</w:t>
-      </w:r>
-      <w:r>
-        <w:rPr>
-          <w:b/>
-          <w:bCs/>
-        </w:rPr>
-        <w:t>C:\</w:t>
+        <w:t>“C:\</w:t>
       </w:r>
       <w:proofErr w:type="spellStart"/>
       <w:r>
@@ -239,7 +232,18 @@
         <w:t>Copie a pasta do projeto</w:t>
       </w:r>
       <w:r>
-        <w:t xml:space="preserve"> que você fez download e cole dentro da pasta </w:t>
+        <w:t xml:space="preserve"> físico</w:t>
+      </w:r>
+      <w:r>
+        <w:t xml:space="preserve"> que você </w:t>
+      </w:r>
+      <w:proofErr w:type="spellStart"/>
+      <w:r>
+        <w:t>fez</w:t>
+      </w:r>
+      <w:proofErr w:type="spellEnd"/>
+      <w:r>
+        <w:t xml:space="preserve"> download e cole dentro da pasta </w:t>
       </w:r>
       <w:proofErr w:type="spellStart"/>
       <w:r>
@@ -427,7 +431,6 @@
         </w:rPr>
         <w:t>“</w:t>
       </w:r>
-      <w:proofErr w:type="gramStart"/>
       <w:r>
         <w:rPr>
           <w:b/>
@@ -436,9 +439,8 @@
         <w:t xml:space="preserve">Apache” </w:t>
       </w:r>
       <w:r>
-        <w:t xml:space="preserve"> e</w:t>
-      </w:r>
-      <w:proofErr w:type="gramEnd"/>
+        <w:t>e</w:t>
+      </w:r>
       <w:r>
         <w:t xml:space="preserve"> </w:t>
       </w:r>
@@ -477,7 +479,7 @@
                     <pic:cNvPicPr/>
                   </pic:nvPicPr>
                   <pic:blipFill>
-                    <a:blip r:embed="rId7"/>
+                    <a:blip r:embed="rId6"/>
                     <a:stretch>
                       <a:fillRect/>
                     </a:stretch>
@@ -682,13 +684,7 @@
         </w:numPr>
       </w:pPr>
       <w:r>
-        <w:t>Após a conexão ter sido criada a</w:t>
-      </w:r>
-      <w:r>
-        <w:t xml:space="preserve">cesse a pasta do projeto e procure pela pasta “Banco” nela irá conter </w:t>
-      </w:r>
-      <w:r>
-        <w:t>um arquivo chamado banco.txt abra esse arquivo.</w:t>
+        <w:t>Após a conexão ter sido criada acesse a pasta do projeto e procure pela pasta “Banco” nela irá conter um arquivo chamado banco.txt abra esse arquivo.</w:t>
       </w:r>
     </w:p>
     <w:p>
@@ -755,7 +751,13 @@
       </w:r>
       <w:proofErr w:type="spellEnd"/>
       <w:r>
-        <w:t xml:space="preserve"> no navegador, se o projeto estive dentro de alguma pasta quando você colou ele na pasta </w:t>
+        <w:t xml:space="preserve"> no navegador, se o projeto estive dentro de algum</w:t>
+      </w:r>
+      <w:r>
+        <w:t xml:space="preserve"> diretório </w:t>
+      </w:r>
+      <w:r>
+        <w:t xml:space="preserve">quando você colou ele na pasta </w:t>
       </w:r>
       <w:proofErr w:type="spellStart"/>
       <w:r>
@@ -765,6 +767,48 @@
       <w:r>
         <w:t>, ela vai aparece assim que acessar o link no navegador basta está clicando na pasta, para chegar até o arquivo index.html e pronto o projeto vai ser executado e só usufruir.</w:t>
       </w:r>
+      <w:r>
+        <w:br/>
+      </w:r>
+      <w:r>
+        <w:br/>
+      </w:r>
+      <w:proofErr w:type="spellStart"/>
+      <w:r>
+        <w:rPr>
+          <w:b/>
+          <w:bCs/>
+          <w:color w:val="FF0000"/>
+        </w:rPr>
+        <w:t>obs</w:t>
+      </w:r>
+      <w:proofErr w:type="spellEnd"/>
+      <w:r>
+        <w:rPr>
+          <w:b/>
+          <w:bCs/>
+          <w:color w:val="FF0000"/>
+        </w:rPr>
+        <w:t xml:space="preserve">: aqui na imagem minha pasta é </w:t>
+      </w:r>
+      <w:proofErr w:type="spellStart"/>
+      <w:r>
+        <w:rPr>
+          <w:b/>
+          <w:bCs/>
+          <w:color w:val="FF0000"/>
+        </w:rPr>
+        <w:t>tcc</w:t>
+      </w:r>
+      <w:proofErr w:type="spellEnd"/>
+      <w:r>
+        <w:rPr>
+          <w:b/>
+          <w:bCs/>
+          <w:color w:val="FF0000"/>
+        </w:rPr>
+        <w:t>, após eu clica o index.html do meu site vai ser executado.</w:t>
+      </w:r>
     </w:p>
     <w:p>
       <w:pPr>
@@ -773,6 +817,7 @@
       <w:r>
         <w:rPr>
           <w:noProof/>
+          <w:u w:val="single"/>
         </w:rPr>
         <w:drawing>
           <wp:inline distT="0" distB="0" distL="0" distR="0" wp14:anchorId="459E07CA" wp14:editId="5A2FEFEE">
@@ -790,7 +835,7 @@
                     <pic:cNvPicPr/>
                   </pic:nvPicPr>
                   <pic:blipFill>
-                    <a:blip r:embed="rId8"/>
+                    <a:blip r:embed="rId7"/>
                     <a:stretch>
                       <a:fillRect/>
                     </a:stretch>

</xml_diff>